<commit_message>
Add CheckDockerPS to ID if LORA module exists
</commit_message>
<xml_diff>
--- a/Docs/AT-1P_Dnld.CBL01.docx
+++ b/Docs/AT-1P_Dnld.CBL01.docx
@@ -34,7 +34,7 @@
     <w:p/>
     <w:tbl>
       <w:tblPr>
-        <w:tblW w:w="8545" w:type="dxa"/>
+        <w:tblW w:w="7555" w:type="dxa"/>
         <w:tblBorders>
           <w:top w:val="single" w:sz="4" w:space="0" w:color="auto"/>
           <w:left w:val="single" w:sz="4" w:space="0" w:color="auto"/>
@@ -46,8 +46,7 @@
         <w:tblLook w:val="04A0" w:firstRow="1" w:lastRow="0" w:firstColumn="1" w:lastColumn="0" w:noHBand="0" w:noVBand="1"/>
       </w:tblPr>
       <w:tblGrid>
-        <w:gridCol w:w="4945"/>
-        <w:gridCol w:w="3600"/>
+        <w:gridCol w:w="7555"/>
       </w:tblGrid>
       <w:tr>
         <w:trPr>
@@ -55,7 +54,7 @@
         </w:trPr>
         <w:tc>
           <w:tcPr>
-            <w:tcW w:w="4945" w:type="dxa"/>
+            <w:tcW w:w="7555" w:type="dxa"/>
             <w:shd w:val="clear" w:color="auto" w:fill="auto"/>
             <w:vAlign w:val="center"/>
             <w:hideMark/>
@@ -82,28 +81,6 @@
             </w:r>
           </w:p>
         </w:tc>
-        <w:tc>
-          <w:tcPr>
-            <w:tcW w:w="3600" w:type="dxa"/>
-            <w:shd w:val="clear" w:color="auto" w:fill="auto"/>
-            <w:vAlign w:val="center"/>
-            <w:hideMark/>
-          </w:tcPr>
-          <w:p>
-            <w:pPr>
-              <w:spacing w:after="0" w:line="240" w:lineRule="auto"/>
-              <w:jc w:val="center"/>
-              <w:rPr>
-                <w:rFonts w:ascii="Times New Roman" w:eastAsia="Times New Roman" w:hAnsi="Times New Roman" w:cs="Times New Roman"/>
-                <w:b/>
-                <w:bCs/>
-                <w:color w:val="000000"/>
-                <w:sz w:val="24"/>
-                <w:szCs w:val="24"/>
-              </w:rPr>
-            </w:pPr>
-          </w:p>
-        </w:tc>
       </w:tr>
       <w:tr>
         <w:trPr>
@@ -111,7 +88,7 @@
         </w:trPr>
         <w:tc>
           <w:tcPr>
-            <w:tcW w:w="4945" w:type="dxa"/>
+            <w:tcW w:w="7555" w:type="dxa"/>
             <w:shd w:val="clear" w:color="auto" w:fill="auto"/>
             <w:vAlign w:val="center"/>
             <w:hideMark/>
@@ -134,36 +111,9 @@
                 <w:sz w:val="24"/>
                 <w:szCs w:val="24"/>
               </w:rPr>
-              <w:t>COM</w:t>
-            </w:r>
-            <w:r>
-              <w:rPr>
-                <w:rFonts w:ascii="Times New Roman" w:eastAsia="Times New Roman" w:hAnsi="Times New Roman" w:cs="Times New Roman"/>
-                <w:color w:val="000000"/>
-                <w:sz w:val="24"/>
-                <w:szCs w:val="24"/>
-              </w:rPr>
-              <w:t>1</w:t>
-            </w:r>
-            <w:r>
-              <w:rPr>
-                <w:rFonts w:ascii="Times New Roman" w:eastAsia="Times New Roman" w:hAnsi="Times New Roman" w:cs="Times New Roman"/>
-                <w:color w:val="000000"/>
-                <w:sz w:val="24"/>
-                <w:szCs w:val="24"/>
-              </w:rPr>
-              <w:t>, COM2, COM3, COM4, GND</w:t>
+              <w:t>COM4, COM3, COM2, COM1, DC+, COM8, COM7, COM6, COM5</w:t>
             </w:r>
           </w:p>
-        </w:tc>
-        <w:tc>
-          <w:tcPr>
-            <w:tcW w:w="3600" w:type="dxa"/>
-            <w:shd w:val="clear" w:color="auto" w:fill="auto"/>
-            <w:noWrap/>
-            <w:vAlign w:val="bottom"/>
-            <w:hideMark/>
-          </w:tcPr>
           <w:p>
             <w:pPr>
               <w:spacing w:after="0" w:line="240" w:lineRule="auto"/>
@@ -182,141 +132,7 @@
                 <w:sz w:val="24"/>
                 <w:szCs w:val="24"/>
               </w:rPr>
-              <w:t>Short loop</w:t>
-            </w:r>
-          </w:p>
-        </w:tc>
-      </w:tr>
-      <w:tr>
-        <w:trPr>
-          <w:trHeight w:val="315"/>
-        </w:trPr>
-        <w:tc>
-          <w:tcPr>
-            <w:tcW w:w="4945" w:type="dxa"/>
-            <w:shd w:val="clear" w:color="auto" w:fill="auto"/>
-            <w:vAlign w:val="center"/>
-          </w:tcPr>
-          <w:p>
-            <w:pPr>
-              <w:spacing w:after="0" w:line="240" w:lineRule="auto"/>
-              <w:jc w:val="center"/>
-              <w:rPr>
-                <w:rFonts w:ascii="Times New Roman" w:eastAsia="Times New Roman" w:hAnsi="Times New Roman" w:cs="Times New Roman"/>
-                <w:color w:val="000000"/>
-                <w:sz w:val="24"/>
-                <w:szCs w:val="24"/>
-              </w:rPr>
-            </w:pPr>
-            <w:r>
-              <w:rPr>
-                <w:rFonts w:ascii="Times New Roman" w:eastAsia="Times New Roman" w:hAnsi="Times New Roman" w:cs="Times New Roman"/>
-                <w:color w:val="000000"/>
-                <w:sz w:val="24"/>
-                <w:szCs w:val="24"/>
-              </w:rPr>
-              <w:t>COM</w:t>
-            </w:r>
-            <w:r>
-              <w:rPr>
-                <w:rFonts w:ascii="Times New Roman" w:eastAsia="Times New Roman" w:hAnsi="Times New Roman" w:cs="Times New Roman"/>
-                <w:color w:val="000000"/>
-                <w:sz w:val="24"/>
-                <w:szCs w:val="24"/>
-              </w:rPr>
-              <w:t>5</w:t>
-            </w:r>
-            <w:r>
-              <w:rPr>
-                <w:rFonts w:ascii="Times New Roman" w:eastAsia="Times New Roman" w:hAnsi="Times New Roman" w:cs="Times New Roman"/>
-                <w:color w:val="000000"/>
-                <w:sz w:val="24"/>
-                <w:szCs w:val="24"/>
-              </w:rPr>
-              <w:t>, COM</w:t>
-            </w:r>
-            <w:r>
-              <w:rPr>
-                <w:rFonts w:ascii="Times New Roman" w:eastAsia="Times New Roman" w:hAnsi="Times New Roman" w:cs="Times New Roman"/>
-                <w:color w:val="000000"/>
-                <w:sz w:val="24"/>
-                <w:szCs w:val="24"/>
-              </w:rPr>
-              <w:t>6</w:t>
-            </w:r>
-            <w:r>
-              <w:rPr>
-                <w:rFonts w:ascii="Times New Roman" w:eastAsia="Times New Roman" w:hAnsi="Times New Roman" w:cs="Times New Roman"/>
-                <w:color w:val="000000"/>
-                <w:sz w:val="24"/>
-                <w:szCs w:val="24"/>
-              </w:rPr>
-              <w:t>, COM</w:t>
-            </w:r>
-            <w:r>
-              <w:rPr>
-                <w:rFonts w:ascii="Times New Roman" w:eastAsia="Times New Roman" w:hAnsi="Times New Roman" w:cs="Times New Roman"/>
-                <w:color w:val="000000"/>
-                <w:sz w:val="24"/>
-                <w:szCs w:val="24"/>
-              </w:rPr>
-              <w:t>7</w:t>
-            </w:r>
-            <w:r>
-              <w:rPr>
-                <w:rFonts w:ascii="Times New Roman" w:eastAsia="Times New Roman" w:hAnsi="Times New Roman" w:cs="Times New Roman"/>
-                <w:color w:val="000000"/>
-                <w:sz w:val="24"/>
-                <w:szCs w:val="24"/>
-              </w:rPr>
-              <w:t>, COM</w:t>
-            </w:r>
-            <w:r>
-              <w:rPr>
-                <w:rFonts w:ascii="Times New Roman" w:eastAsia="Times New Roman" w:hAnsi="Times New Roman" w:cs="Times New Roman"/>
-                <w:color w:val="000000"/>
-                <w:sz w:val="24"/>
-                <w:szCs w:val="24"/>
-              </w:rPr>
-              <w:t>8</w:t>
-            </w:r>
-            <w:r>
-              <w:rPr>
-                <w:rFonts w:ascii="Times New Roman" w:eastAsia="Times New Roman" w:hAnsi="Times New Roman" w:cs="Times New Roman"/>
-                <w:color w:val="000000"/>
-                <w:sz w:val="24"/>
-                <w:szCs w:val="24"/>
-              </w:rPr>
-              <w:t>, GND</w:t>
-            </w:r>
-          </w:p>
-        </w:tc>
-        <w:tc>
-          <w:tcPr>
-            <w:tcW w:w="3600" w:type="dxa"/>
-            <w:shd w:val="clear" w:color="auto" w:fill="auto"/>
-            <w:noWrap/>
-            <w:vAlign w:val="bottom"/>
-          </w:tcPr>
-          <w:p>
-            <w:pPr>
-              <w:spacing w:after="0" w:line="240" w:lineRule="auto"/>
-              <w:jc w:val="center"/>
-              <w:rPr>
-                <w:rFonts w:ascii="Times New Roman" w:eastAsia="Times New Roman" w:hAnsi="Times New Roman" w:cs="Times New Roman"/>
-                <w:color w:val="000000"/>
-                <w:sz w:val="24"/>
-                <w:szCs w:val="24"/>
-              </w:rPr>
-            </w:pPr>
-            <w:r>
-              <w:rPr>
-                <w:rFonts w:ascii="Times New Roman" w:eastAsia="Times New Roman" w:hAnsi="Times New Roman" w:cs="Times New Roman"/>
-                <w:color w:val="000000"/>
-                <w:sz w:val="24"/>
-                <w:szCs w:val="24"/>
-              </w:rPr>
-              <w:t>Short loop</w:t>
+              <w:t>+ FERRULE 3200030</w:t>
             </w:r>
           </w:p>
         </w:tc>
@@ -347,10 +163,10 @@
             <v:path o:extrusionok="f" gradientshapeok="t" o:connecttype="rect"/>
             <o:lock v:ext="edit" aspectratio="t"/>
           </v:shapetype>
-          <v:shape id="_x0000_s1027" type="#_x0000_t75" style="position:absolute;margin-left:0;margin-top:5.2pt;width:151.2pt;height:75.6pt;z-index:251658240;mso-position-horizontal-relative:text;mso-position-vertical-relative:text">
+          <v:shape id="_x0000_s1027" type="#_x0000_t75" style="position:absolute;margin-left:0;margin-top:5.2pt;width:367.2pt;height:97.2pt;z-index:251658240;mso-position-horizontal-relative:text;mso-position-vertical-relative:text">
             <v:imagedata r:id="rId4" o:title=""/>
           </v:shape>
-          <o:OLEObject Type="Embed" ProgID="SmartDraw.2" ShapeID="_x0000_s1027" DrawAspect="Content" ObjectID="_1797853173" r:id="rId5"/>
+          <o:OLEObject Type="Embed" ProgID="SmartDraw.2" ShapeID="_x0000_s1027" DrawAspect="Content" ObjectID="_1798872444" r:id="rId5"/>
         </w:object>
       </w:r>
     </w:p>
@@ -363,10 +179,10 @@
     <w:p>
       <w:r>
         <w:object w:dxaOrig="9361" w:dyaOrig="2859" w14:anchorId="674699BB">
-          <v:shape id="_x0000_i1034" type="#_x0000_t75" style="width:468.75pt;height:142.5pt" o:ole="">
+          <v:shape id="_x0000_i1038" type="#_x0000_t75" style="width:468.75pt;height:142.5pt" o:ole="">
             <v:imagedata r:id="rId6" o:title=""/>
           </v:shape>
-          <o:OLEObject Type="Embed" ProgID="Excel.Sheet.12" ShapeID="_x0000_i1034" DrawAspect="Content" ObjectID="_1797853172" r:id="rId7"/>
+          <o:OLEObject Type="Embed" ProgID="Excel.Sheet.12" ShapeID="_x0000_i1038" DrawAspect="Content" ObjectID="_1798872443" r:id="rId7"/>
         </w:object>
       </w:r>
     </w:p>

</xml_diff>

<commit_message>
Update CBL01 and operDB
</commit_message>
<xml_diff>
--- a/Docs/AT-1P_Dnld.CBL01.docx
+++ b/Docs/AT-1P_Dnld.CBL01.docx
@@ -166,7 +166,7 @@
           <v:shape id="_x0000_s1027" type="#_x0000_t75" style="position:absolute;margin-left:0;margin-top:5.2pt;width:367.2pt;height:97.2pt;z-index:251658240;mso-position-horizontal-relative:text;mso-position-vertical-relative:text">
             <v:imagedata r:id="rId4" o:title=""/>
           </v:shape>
-          <o:OLEObject Type="Embed" ProgID="SmartDraw.2" ShapeID="_x0000_s1027" DrawAspect="Content" ObjectID="_1798872444" r:id="rId5"/>
+          <o:OLEObject Type="Embed" ProgID="SmartDraw.2" ShapeID="_x0000_s1027" DrawAspect="Content" ObjectID="_1804840219" r:id="rId5"/>
         </w:object>
       </w:r>
     </w:p>
@@ -178,11 +178,11 @@
     <w:bookmarkEnd w:id="0"/>
     <w:p>
       <w:r>
-        <w:object w:dxaOrig="9361" w:dyaOrig="2859" w14:anchorId="674699BB">
-          <v:shape id="_x0000_i1038" type="#_x0000_t75" style="width:468.75pt;height:142.5pt" o:ole="">
+        <w:object w:dxaOrig="9988" w:dyaOrig="2859" w14:anchorId="674699BB">
+          <v:shape id="_x0000_i1033" type="#_x0000_t75" style="width:500.25pt;height:142.5pt" o:ole="">
             <v:imagedata r:id="rId6" o:title=""/>
           </v:shape>
-          <o:OLEObject Type="Embed" ProgID="Excel.Sheet.12" ShapeID="_x0000_i1038" DrawAspect="Content" ObjectID="_1798872443" r:id="rId7"/>
+          <o:OLEObject Type="Embed" ProgID="Excel.Sheet.12" ShapeID="_x0000_i1033" DrawAspect="Content" ObjectID="_1804840218" r:id="rId7"/>
         </w:object>
       </w:r>
     </w:p>
@@ -206,7 +206,23 @@
           <w:sz w:val="24"/>
           <w:szCs w:val="24"/>
         </w:rPr>
-        <w:t>Please attach a label the with Cable Name and label to the cable</w:t>
+        <w:t xml:space="preserve">Please attach a label </w:t>
+      </w:r>
+      <w:proofErr w:type="gramStart"/>
+      <w:r>
+        <w:rPr>
+          <w:sz w:val="24"/>
+          <w:szCs w:val="24"/>
+        </w:rPr>
+        <w:t>the with</w:t>
+      </w:r>
+      <w:proofErr w:type="gramEnd"/>
+      <w:r>
+        <w:rPr>
+          <w:sz w:val="24"/>
+          <w:szCs w:val="24"/>
+        </w:rPr>
+        <w:t xml:space="preserve"> Cable Name and label to the cable</w:t>
       </w:r>
     </w:p>
     <w:sectPr>

</xml_diff>